<commit_message>
Added yt link of demo in documentation
</commit_message>
<xml_diff>
--- a/Project documentation/CREDIT CARD APPROVAL PREDICTION DOCUMENTATION.docx
+++ b/Project documentation/CREDIT CARD APPROVAL PREDICTION DOCUMENTATION.docx
@@ -875,6 +875,7 @@
           <w:rFonts w:asciiTheme="minorHAnsi" w:hAnsiTheme="minorHAnsi" w:cstheme="minorHAnsi"/>
           <w:b/>
           <w:bCs/>
+          <w:noProof/>
           <w:sz w:val="32"/>
           <w:szCs w:val="32"/>
         </w:rPr>
@@ -1557,7 +1558,35 @@
         <w:rPr>
           <w:rFonts w:asciiTheme="minorHAnsi" w:hAnsiTheme="minorHAnsi" w:cstheme="minorHAnsi"/>
         </w:rPr>
-        <w:t>Frequencies of different occupations were displayed using value_counts() and visualized with a count plot</w:t>
+        <w:t xml:space="preserve">Frequencies of different occupations were displayed using </w:t>
+      </w:r>
+      <w:proofErr w:type="spellStart"/>
+      <w:r>
+        <w:rPr>
+          <w:rFonts w:asciiTheme="minorHAnsi" w:hAnsiTheme="minorHAnsi" w:cstheme="minorHAnsi"/>
+        </w:rPr>
+        <w:t>value_</w:t>
+      </w:r>
+      <w:proofErr w:type="gramStart"/>
+      <w:r>
+        <w:rPr>
+          <w:rFonts w:asciiTheme="minorHAnsi" w:hAnsiTheme="minorHAnsi" w:cstheme="minorHAnsi"/>
+        </w:rPr>
+        <w:t>counts</w:t>
+      </w:r>
+      <w:proofErr w:type="spellEnd"/>
+      <w:r>
+        <w:rPr>
+          <w:rFonts w:asciiTheme="minorHAnsi" w:hAnsiTheme="minorHAnsi" w:cstheme="minorHAnsi"/>
+        </w:rPr>
+        <w:t>(</w:t>
+      </w:r>
+      <w:proofErr w:type="gramEnd"/>
+      <w:r>
+        <w:rPr>
+          <w:rFonts w:asciiTheme="minorHAnsi" w:hAnsiTheme="minorHAnsi" w:cstheme="minorHAnsi"/>
+        </w:rPr>
+        <w:t>) and visualized with a count plot</w:t>
       </w:r>
     </w:p>
     <w:p>
@@ -1867,7 +1896,21 @@
         <w:rPr>
           <w:rFonts w:asciiTheme="minorHAnsi" w:hAnsiTheme="minorHAnsi" w:cstheme="minorHAnsi"/>
         </w:rPr>
-        <w:t>Analyzed the type of income sources such as "Working", "Pensioner", "Student", etc…</w:t>
+        <w:t xml:space="preserve">Analyzed the type of income sources such as "Working", "Pensioner", "Student", </w:t>
+      </w:r>
+      <w:proofErr w:type="spellStart"/>
+      <w:r>
+        <w:rPr>
+          <w:rFonts w:asciiTheme="minorHAnsi" w:hAnsiTheme="minorHAnsi" w:cstheme="minorHAnsi"/>
+        </w:rPr>
+        <w:t>etc</w:t>
+      </w:r>
+      <w:proofErr w:type="spellEnd"/>
+      <w:r>
+        <w:rPr>
+          <w:rFonts w:asciiTheme="minorHAnsi" w:hAnsiTheme="minorHAnsi" w:cstheme="minorHAnsi"/>
+        </w:rPr>
+        <w:t>…</w:t>
       </w:r>
     </w:p>
     <w:p>
@@ -2235,7 +2278,21 @@
         <w:rPr>
           <w:rFonts w:asciiTheme="minorHAnsi" w:hAnsiTheme="minorHAnsi" w:cstheme="minorHAnsi"/>
         </w:rPr>
-        <w:t>Basic statistical summaries were generated for both datasets (app and cred) using the .describe() method.</w:t>
+        <w:t xml:space="preserve">Basic statistical summaries were generated for both datasets (app and cred) using </w:t>
+      </w:r>
+      <w:proofErr w:type="gramStart"/>
+      <w:r>
+        <w:rPr>
+          <w:rFonts w:asciiTheme="minorHAnsi" w:hAnsiTheme="minorHAnsi" w:cstheme="minorHAnsi"/>
+        </w:rPr>
+        <w:t>the .describe</w:t>
+      </w:r>
+      <w:proofErr w:type="gramEnd"/>
+      <w:r>
+        <w:rPr>
+          <w:rFonts w:asciiTheme="minorHAnsi" w:hAnsiTheme="minorHAnsi" w:cstheme="minorHAnsi"/>
+        </w:rPr>
+        <w:t>() method.</w:t>
       </w:r>
     </w:p>
     <w:p>
@@ -2573,7 +2630,43 @@
         <w:rPr>
           <w:rFonts w:asciiTheme="minorHAnsi" w:hAnsiTheme="minorHAnsi" w:cstheme="minorHAnsi"/>
         </w:rPr>
-        <w:t>Displayed null value proportions using .isnull().mean()</w:t>
+        <w:t xml:space="preserve">Displayed null value proportions </w:t>
+      </w:r>
+      <w:proofErr w:type="gramStart"/>
+      <w:r>
+        <w:rPr>
+          <w:rFonts w:asciiTheme="minorHAnsi" w:hAnsiTheme="minorHAnsi" w:cstheme="minorHAnsi"/>
+        </w:rPr>
+        <w:t>using .</w:t>
+      </w:r>
+      <w:proofErr w:type="spellStart"/>
+      <w:r>
+        <w:rPr>
+          <w:rFonts w:asciiTheme="minorHAnsi" w:hAnsiTheme="minorHAnsi" w:cstheme="minorHAnsi"/>
+        </w:rPr>
+        <w:t>isnull</w:t>
+      </w:r>
+      <w:proofErr w:type="spellEnd"/>
+      <w:proofErr w:type="gramEnd"/>
+      <w:r>
+        <w:rPr>
+          <w:rFonts w:asciiTheme="minorHAnsi" w:hAnsiTheme="minorHAnsi" w:cstheme="minorHAnsi"/>
+        </w:rPr>
+        <w:t>(</w:t>
+      </w:r>
+      <w:proofErr w:type="gramStart"/>
+      <w:r>
+        <w:rPr>
+          <w:rFonts w:asciiTheme="minorHAnsi" w:hAnsiTheme="minorHAnsi" w:cstheme="minorHAnsi"/>
+        </w:rPr>
+        <w:t>).mean</w:t>
+      </w:r>
+      <w:proofErr w:type="gramEnd"/>
+      <w:r>
+        <w:rPr>
+          <w:rFonts w:asciiTheme="minorHAnsi" w:hAnsiTheme="minorHAnsi" w:cstheme="minorHAnsi"/>
+        </w:rPr>
+        <w:t>()</w:t>
       </w:r>
     </w:p>
     <w:p>
@@ -3200,7 +3293,21 @@
         <w:rPr>
           <w:rFonts w:asciiTheme="minorHAnsi" w:hAnsiTheme="minorHAnsi" w:cstheme="minorHAnsi"/>
         </w:rPr>
-        <w:t>Engineered the final target column using a function feature_engineering_target():</w:t>
+        <w:t>Engineered the final target column using a function feature_engineering_</w:t>
+      </w:r>
+      <w:proofErr w:type="gramStart"/>
+      <w:r>
+        <w:rPr>
+          <w:rFonts w:asciiTheme="minorHAnsi" w:hAnsiTheme="minorHAnsi" w:cstheme="minorHAnsi"/>
+        </w:rPr>
+        <w:t>target(</w:t>
+      </w:r>
+      <w:proofErr w:type="gramEnd"/>
+      <w:r>
+        <w:rPr>
+          <w:rFonts w:asciiTheme="minorHAnsi" w:hAnsiTheme="minorHAnsi" w:cstheme="minorHAnsi"/>
+        </w:rPr>
+        <w:t>):</w:t>
       </w:r>
       <w:r>
         <w:rPr>
@@ -3488,8 +3595,16 @@
         <w:rPr>
           <w:rFonts w:asciiTheme="minorHAnsi" w:hAnsiTheme="minorHAnsi" w:cstheme="minorHAnsi"/>
         </w:rPr>
-        <w:t>Before training machine learning models, all categorical variables must be converted into a numerical format. To achieve this, Label Encoding was applied to all relevant categorical columns in the dataset using LabelEncoder from sklearn.preprocessing</w:t>
-      </w:r>
+        <w:t xml:space="preserve">Before training machine learning models, all categorical variables must be converted into a numerical format. To achieve this, Label Encoding was applied to all relevant categorical columns in the dataset using LabelEncoder from </w:t>
+      </w:r>
+      <w:proofErr w:type="gramStart"/>
+      <w:r>
+        <w:rPr>
+          <w:rFonts w:asciiTheme="minorHAnsi" w:hAnsiTheme="minorHAnsi" w:cstheme="minorHAnsi"/>
+        </w:rPr>
+        <w:t>sklearn.preprocessing</w:t>
+      </w:r>
+      <w:proofErr w:type="gramEnd"/>
     </w:p>
     <w:p>
       <w:pPr>
@@ -3790,7 +3905,21 @@
         <w:rPr>
           <w:rFonts w:asciiTheme="minorHAnsi" w:hAnsiTheme="minorHAnsi" w:cstheme="minorHAnsi"/>
         </w:rPr>
-        <w:t>Initializes the LogisticRegression() model using the 'lbfgs' solver.</w:t>
+        <w:t xml:space="preserve">Initializes the </w:t>
+      </w:r>
+      <w:proofErr w:type="gramStart"/>
+      <w:r>
+        <w:rPr>
+          <w:rFonts w:asciiTheme="minorHAnsi" w:hAnsiTheme="minorHAnsi" w:cstheme="minorHAnsi"/>
+        </w:rPr>
+        <w:t>LogisticRegression(</w:t>
+      </w:r>
+      <w:proofErr w:type="gramEnd"/>
+      <w:r>
+        <w:rPr>
+          <w:rFonts w:asciiTheme="minorHAnsi" w:hAnsiTheme="minorHAnsi" w:cstheme="minorHAnsi"/>
+        </w:rPr>
+        <w:t>) model using the 'lbfgs' solver.</w:t>
       </w:r>
     </w:p>
     <w:p>
@@ -3808,7 +3937,21 @@
         <w:rPr>
           <w:rFonts w:asciiTheme="minorHAnsi" w:hAnsiTheme="minorHAnsi" w:cstheme="minorHAnsi"/>
         </w:rPr>
-        <w:t>Trains the model on the training set using .fit().</w:t>
+        <w:t xml:space="preserve">Trains the model on the training set </w:t>
+      </w:r>
+      <w:proofErr w:type="gramStart"/>
+      <w:r>
+        <w:rPr>
+          <w:rFonts w:asciiTheme="minorHAnsi" w:hAnsiTheme="minorHAnsi" w:cstheme="minorHAnsi"/>
+        </w:rPr>
+        <w:t>using .fit</w:t>
+      </w:r>
+      <w:proofErr w:type="gramEnd"/>
+      <w:r>
+        <w:rPr>
+          <w:rFonts w:asciiTheme="minorHAnsi" w:hAnsiTheme="minorHAnsi" w:cstheme="minorHAnsi"/>
+        </w:rPr>
+        <w:t>().</w:t>
       </w:r>
     </w:p>
     <w:p>
@@ -3826,7 +3969,14 @@
         <w:rPr>
           <w:rFonts w:asciiTheme="minorHAnsi" w:hAnsiTheme="minorHAnsi" w:cstheme="minorHAnsi"/>
         </w:rPr>
-        <w:t>Predicts outcomes on the test set using</w:t>
+        <w:t xml:space="preserve">Predicts outcomes on the test set </w:t>
+      </w:r>
+      <w:proofErr w:type="gramStart"/>
+      <w:r>
+        <w:rPr>
+          <w:rFonts w:asciiTheme="minorHAnsi" w:hAnsiTheme="minorHAnsi" w:cstheme="minorHAnsi"/>
+        </w:rPr>
+        <w:t>using</w:t>
       </w:r>
       <w:r>
         <w:rPr>
@@ -3838,7 +3988,14 @@
         <w:rPr>
           <w:rFonts w:asciiTheme="minorHAnsi" w:hAnsiTheme="minorHAnsi" w:cstheme="minorHAnsi"/>
         </w:rPr>
-        <w:t>.predict().</w:t>
+        <w:t>.predict</w:t>
+      </w:r>
+      <w:proofErr w:type="gramEnd"/>
+      <w:r>
+        <w:rPr>
+          <w:rFonts w:asciiTheme="minorHAnsi" w:hAnsiTheme="minorHAnsi" w:cstheme="minorHAnsi"/>
+        </w:rPr>
+        <w:t>().</w:t>
       </w:r>
     </w:p>
     <w:p>
@@ -4011,7 +4168,21 @@
         <w:rPr>
           <w:rFonts w:asciiTheme="minorHAnsi" w:hAnsiTheme="minorHAnsi" w:cstheme="minorHAnsi"/>
         </w:rPr>
-        <w:t>Initializes a RandomForestClassifier() with default parameters.</w:t>
+        <w:t xml:space="preserve">Initializes a </w:t>
+      </w:r>
+      <w:proofErr w:type="gramStart"/>
+      <w:r>
+        <w:rPr>
+          <w:rFonts w:asciiTheme="minorHAnsi" w:hAnsiTheme="minorHAnsi" w:cstheme="minorHAnsi"/>
+        </w:rPr>
+        <w:t>RandomForestClassifier(</w:t>
+      </w:r>
+      <w:proofErr w:type="gramEnd"/>
+      <w:r>
+        <w:rPr>
+          <w:rFonts w:asciiTheme="minorHAnsi" w:hAnsiTheme="minorHAnsi" w:cstheme="minorHAnsi"/>
+        </w:rPr>
+        <w:t>) with default parameters.</w:t>
       </w:r>
     </w:p>
     <w:p>
@@ -4226,7 +4397,21 @@
         <w:rPr>
           <w:rFonts w:asciiTheme="minorHAnsi" w:hAnsiTheme="minorHAnsi" w:cstheme="minorHAnsi"/>
         </w:rPr>
-        <w:t>boost function uses GradientBoostingClassifier()</w:t>
+        <w:t xml:space="preserve">boost function uses </w:t>
+      </w:r>
+      <w:proofErr w:type="gramStart"/>
+      <w:r>
+        <w:rPr>
+          <w:rFonts w:asciiTheme="minorHAnsi" w:hAnsiTheme="minorHAnsi" w:cstheme="minorHAnsi"/>
+        </w:rPr>
+        <w:t>GradientBoostingClassifier(</w:t>
+      </w:r>
+      <w:proofErr w:type="gramEnd"/>
+      <w:r>
+        <w:rPr>
+          <w:rFonts w:asciiTheme="minorHAnsi" w:hAnsiTheme="minorHAnsi" w:cstheme="minorHAnsi"/>
+        </w:rPr>
+        <w:t>)</w:t>
       </w:r>
     </w:p>
     <w:p>
@@ -4395,7 +4580,25 @@
           <w:b/>
           <w:bCs/>
         </w:rPr>
-        <w:t>Before Hypertuning:</w:t>
+        <w:t xml:space="preserve">Before </w:t>
+      </w:r>
+      <w:proofErr w:type="spellStart"/>
+      <w:r>
+        <w:rPr>
+          <w:rFonts w:asciiTheme="minorHAnsi" w:hAnsiTheme="minorHAnsi" w:cstheme="minorHAnsi"/>
+          <w:b/>
+          <w:bCs/>
+        </w:rPr>
+        <w:t>Hypertuning</w:t>
+      </w:r>
+      <w:proofErr w:type="spellEnd"/>
+      <w:r>
+        <w:rPr>
+          <w:rFonts w:asciiTheme="minorHAnsi" w:hAnsiTheme="minorHAnsi" w:cstheme="minorHAnsi"/>
+          <w:b/>
+          <w:bCs/>
+        </w:rPr>
+        <w:t>:</w:t>
       </w:r>
     </w:p>
     <w:p>
@@ -4439,7 +4642,21 @@
         <w:rPr>
           <w:rFonts w:asciiTheme="minorHAnsi" w:hAnsiTheme="minorHAnsi" w:cstheme="minorHAnsi"/>
         </w:rPr>
-        <w:t>A DecisionTreeClassifier() is initialized and trained.</w:t>
+        <w:t xml:space="preserve">A </w:t>
+      </w:r>
+      <w:proofErr w:type="gramStart"/>
+      <w:r>
+        <w:rPr>
+          <w:rFonts w:asciiTheme="minorHAnsi" w:hAnsiTheme="minorHAnsi" w:cstheme="minorHAnsi"/>
+        </w:rPr>
+        <w:t>DecisionTreeClassifier(</w:t>
+      </w:r>
+      <w:proofErr w:type="gramEnd"/>
+      <w:r>
+        <w:rPr>
+          <w:rFonts w:asciiTheme="minorHAnsi" w:hAnsiTheme="minorHAnsi" w:cstheme="minorHAnsi"/>
+        </w:rPr>
+        <w:t>) is initialized and trained.</w:t>
       </w:r>
     </w:p>
     <w:p>
@@ -4610,8 +4827,18 @@
           <w:b/>
           <w:bCs/>
         </w:rPr>
-        <w:t xml:space="preserve"> After Hypertuning</w:t>
-      </w:r>
+        <w:t xml:space="preserve"> After </w:t>
+      </w:r>
+      <w:proofErr w:type="spellStart"/>
+      <w:r>
+        <w:rPr>
+          <w:rFonts w:asciiTheme="minorHAnsi" w:hAnsiTheme="minorHAnsi" w:cstheme="minorHAnsi"/>
+          <w:b/>
+          <w:bCs/>
+        </w:rPr>
+        <w:t>Hypertuning</w:t>
+      </w:r>
+      <w:proofErr w:type="spellEnd"/>
       <w:r>
         <w:rPr>
           <w:rFonts w:asciiTheme="minorHAnsi" w:hAnsiTheme="minorHAnsi" w:cstheme="minorHAnsi"/>
@@ -5040,12 +5267,14 @@
         </w:rPr>
         <w:t xml:space="preserve">: </w:t>
       </w:r>
+      <w:proofErr w:type="spellStart"/>
       <w:r>
         <w:rPr>
           <w:rFonts w:asciiTheme="minorHAnsi" w:hAnsiTheme="minorHAnsi" w:cstheme="minorHAnsi"/>
         </w:rPr>
         <w:t>Hypertuned</w:t>
       </w:r>
+      <w:proofErr w:type="spellEnd"/>
       <w:r>
         <w:rPr>
           <w:rFonts w:asciiTheme="minorHAnsi" w:hAnsiTheme="minorHAnsi" w:cstheme="minorHAnsi"/>
@@ -5562,14 +5791,50 @@
           <w:rFonts w:asciiTheme="minorHAnsi" w:hAnsiTheme="minorHAnsi" w:cstheme="minorHAnsi"/>
         </w:rPr>
         <w:br/>
-        <w:t>NumPy &amp; Pandas: Used to process the input features and format them into a DataFrame.</w:t>
+        <w:t xml:space="preserve">NumPy &amp; Pandas: Used to process the input features and format them into a </w:t>
+      </w:r>
+      <w:proofErr w:type="spellStart"/>
+      <w:r>
+        <w:rPr>
+          <w:rFonts w:asciiTheme="minorHAnsi" w:hAnsiTheme="minorHAnsi" w:cstheme="minorHAnsi"/>
+        </w:rPr>
+        <w:t>DataFrame</w:t>
+      </w:r>
+      <w:proofErr w:type="spellEnd"/>
+      <w:r>
+        <w:rPr>
+          <w:rFonts w:asciiTheme="minorHAnsi" w:hAnsiTheme="minorHAnsi" w:cstheme="minorHAnsi"/>
+        </w:rPr>
+        <w:t>.</w:t>
       </w:r>
       <w:r>
         <w:rPr>
           <w:rFonts w:asciiTheme="minorHAnsi" w:hAnsiTheme="minorHAnsi" w:cstheme="minorHAnsi"/>
         </w:rPr>
         <w:br/>
-        <w:t>Pickle: Used to load the trained machine learning model saved in .pkl format.</w:t>
+        <w:t xml:space="preserve">Pickle: Used to load the trained machine learning model saved </w:t>
+      </w:r>
+      <w:proofErr w:type="gramStart"/>
+      <w:r>
+        <w:rPr>
+          <w:rFonts w:asciiTheme="minorHAnsi" w:hAnsiTheme="minorHAnsi" w:cstheme="minorHAnsi"/>
+        </w:rPr>
+        <w:t>in .</w:t>
+      </w:r>
+      <w:proofErr w:type="spellStart"/>
+      <w:r>
+        <w:rPr>
+          <w:rFonts w:asciiTheme="minorHAnsi" w:hAnsiTheme="minorHAnsi" w:cstheme="minorHAnsi"/>
+        </w:rPr>
+        <w:t>pkl</w:t>
+      </w:r>
+      <w:proofErr w:type="spellEnd"/>
+      <w:proofErr w:type="gramEnd"/>
+      <w:r>
+        <w:rPr>
+          <w:rFonts w:asciiTheme="minorHAnsi" w:hAnsiTheme="minorHAnsi" w:cstheme="minorHAnsi"/>
+        </w:rPr>
+        <w:t xml:space="preserve"> format.</w:t>
       </w:r>
     </w:p>
     <w:p>
@@ -6692,6 +6957,86 @@
           </wp:inline>
         </w:drawing>
       </w:r>
+    </w:p>
+    <w:p>
+      <w:pPr>
+        <w:pStyle w:val="NormalWeb"/>
+        <w:rPr>
+          <w:rFonts w:asciiTheme="minorHAnsi" w:hAnsiTheme="minorHAnsi" w:cstheme="minorHAnsi"/>
+          <w:b/>
+          <w:bCs/>
+          <w:sz w:val="28"/>
+          <w:szCs w:val="28"/>
+        </w:rPr>
+      </w:pPr>
+      <w:r>
+        <w:rPr>
+          <w:rFonts w:asciiTheme="minorHAnsi" w:hAnsiTheme="minorHAnsi" w:cstheme="minorHAnsi"/>
+          <w:b/>
+          <w:bCs/>
+          <w:sz w:val="28"/>
+          <w:szCs w:val="28"/>
+        </w:rPr>
+        <w:t xml:space="preserve">PROJECT DEMO: </w:t>
+      </w:r>
+      <w:hyperlink r:id="rId73" w:history="1">
+        <w:r>
+          <w:rPr>
+            <w:rStyle w:val="Hyperlink"/>
+            <w:rFonts w:asciiTheme="minorHAnsi" w:hAnsiTheme="minorHAnsi" w:cstheme="minorHAnsi"/>
+            <w:b/>
+            <w:bCs/>
+            <w:sz w:val="28"/>
+            <w:szCs w:val="28"/>
+          </w:rPr>
+          <w:t>https://youtu.be</w:t>
+        </w:r>
+        <w:r>
+          <w:rPr>
+            <w:rStyle w:val="Hyperlink"/>
+            <w:rFonts w:asciiTheme="minorHAnsi" w:hAnsiTheme="minorHAnsi" w:cstheme="minorHAnsi"/>
+            <w:b/>
+            <w:bCs/>
+            <w:sz w:val="28"/>
+            <w:szCs w:val="28"/>
+          </w:rPr>
+          <w:t>/</w:t>
+        </w:r>
+        <w:r>
+          <w:rPr>
+            <w:rStyle w:val="Hyperlink"/>
+            <w:rFonts w:asciiTheme="minorHAnsi" w:hAnsiTheme="minorHAnsi" w:cstheme="minorHAnsi"/>
+            <w:b/>
+            <w:bCs/>
+            <w:sz w:val="28"/>
+            <w:szCs w:val="28"/>
+          </w:rPr>
+          <w:t>U</w:t>
+        </w:r>
+        <w:r>
+          <w:rPr>
+            <w:rStyle w:val="Hyperlink"/>
+            <w:rFonts w:asciiTheme="minorHAnsi" w:hAnsiTheme="minorHAnsi" w:cstheme="minorHAnsi"/>
+            <w:b/>
+            <w:bCs/>
+            <w:sz w:val="28"/>
+            <w:szCs w:val="28"/>
+          </w:rPr>
+          <w:t>SYjwgcMiPQ</w:t>
+        </w:r>
+      </w:hyperlink>
+    </w:p>
+    <w:p>
+      <w:pPr>
+        <w:pStyle w:val="NormalWeb"/>
+        <w:rPr>
+          <w:rFonts w:asciiTheme="minorHAnsi" w:hAnsiTheme="minorHAnsi" w:cstheme="minorHAnsi"/>
+          <w:b/>
+          <w:bCs/>
+          <w:sz w:val="28"/>
+          <w:szCs w:val="28"/>
+        </w:rPr>
+      </w:pPr>
     </w:p>
     <w:sectPr>
       <w:pgSz w:w="12240" w:h="15840"/>

</xml_diff>

<commit_message>
Added github link in documentation
</commit_message>
<xml_diff>
--- a/Project documentation/CREDIT CARD APPROVAL PREDICTION DOCUMENTATION.docx
+++ b/Project documentation/CREDIT CARD APPROVAL PREDICTION DOCUMENTATION.docx
@@ -3827,28 +3827,6 @@
         <w:pStyle w:val="NormalWeb"/>
         <w:rPr>
           <w:rFonts w:asciiTheme="minorHAnsi" w:hAnsiTheme="minorHAnsi" w:cstheme="minorHAnsi"/>
-          <w:b/>
-          <w:bCs/>
-          <w:sz w:val="28"/>
-          <w:szCs w:val="28"/>
-        </w:rPr>
-      </w:pPr>
-      <w:r>
-        <w:rPr>
-          <w:rFonts w:asciiTheme="minorHAnsi" w:hAnsiTheme="minorHAnsi" w:cstheme="minorHAnsi"/>
-          <w:b/>
-          <w:bCs/>
-          <w:sz w:val="28"/>
-          <w:szCs w:val="28"/>
-        </w:rPr>
-        <w:t>Training the model in multiple algorithms</w:t>
-      </w:r>
-    </w:p>
-    <w:p>
-      <w:pPr>
-        <w:pStyle w:val="NormalWeb"/>
-        <w:rPr>
-          <w:rFonts w:asciiTheme="minorHAnsi" w:hAnsiTheme="minorHAnsi" w:cstheme="minorHAnsi"/>
         </w:rPr>
       </w:pPr>
       <w:r>
@@ -3856,6 +3834,58 @@
           <w:rFonts w:asciiTheme="minorHAnsi" w:hAnsiTheme="minorHAnsi" w:cstheme="minorHAnsi"/>
         </w:rPr>
         <w:t>To determine the most effective classification algorithm for predicting credit card approval, five different machine learning models were trained and evaluated: Logistic Regression, Random Forest, XGBoost, Decision Tree. Each model was evaluated using standard metrics including confusion matrix, classification report, and F1 score. The best-performing model was saved for deployment.</w:t>
+      </w:r>
+    </w:p>
+    <w:p>
+      <w:pPr>
+        <w:pStyle w:val="NormalWeb"/>
+        <w:rPr>
+          <w:rFonts w:asciiTheme="minorHAnsi" w:hAnsiTheme="minorHAnsi" w:cstheme="minorHAnsi"/>
+          <w:b/>
+          <w:bCs/>
+          <w:sz w:val="32"/>
+          <w:szCs w:val="32"/>
+        </w:rPr>
+      </w:pPr>
+      <w:r>
+        <w:rPr>
+          <w:rFonts w:asciiTheme="minorHAnsi" w:hAnsiTheme="minorHAnsi" w:cstheme="minorHAnsi"/>
+          <w:b/>
+          <w:bCs/>
+          <w:sz w:val="32"/>
+          <w:szCs w:val="32"/>
+        </w:rPr>
+        <w:t xml:space="preserve">TRAINING </w:t>
+      </w:r>
+      <w:r>
+        <w:rPr>
+          <w:rFonts w:asciiTheme="minorHAnsi" w:hAnsiTheme="minorHAnsi" w:cstheme="minorHAnsi"/>
+          <w:b/>
+          <w:bCs/>
+          <w:sz w:val="32"/>
+          <w:szCs w:val="32"/>
+        </w:rPr>
+        <w:t>THE MODEL</w:t>
+      </w:r>
+      <w:r>
+        <w:rPr>
+          <w:rFonts w:asciiTheme="minorHAnsi" w:hAnsiTheme="minorHAnsi" w:cstheme="minorHAnsi"/>
+          <w:b/>
+          <w:bCs/>
+          <w:sz w:val="32"/>
+          <w:szCs w:val="32"/>
+        </w:rPr>
+        <w:t>S</w:t>
+      </w:r>
+      <w:r>
+        <w:rPr>
+          <w:rFonts w:asciiTheme="minorHAnsi" w:hAnsiTheme="minorHAnsi" w:cstheme="minorHAnsi"/>
+          <w:b/>
+          <w:bCs/>
+          <w:sz w:val="32"/>
+          <w:szCs w:val="32"/>
+        </w:rPr>
+        <w:t>:</w:t>
       </w:r>
     </w:p>
     <w:p>
@@ -4572,26 +4602,8 @@
           <w:bCs/>
         </w:rPr>
         <w:lastRenderedPageBreak/>
-        <w:t xml:space="preserve">Decision Tree Classifier </w:t>
-      </w:r>
-      <w:r>
-        <w:rPr>
-          <w:rFonts w:asciiTheme="minorHAnsi" w:hAnsiTheme="minorHAnsi" w:cstheme="minorHAnsi"/>
-          <w:b/>
-          <w:bCs/>
-        </w:rPr>
-        <w:t xml:space="preserve">Before </w:t>
-      </w:r>
-      <w:proofErr w:type="spellStart"/>
-      <w:r>
-        <w:rPr>
-          <w:rFonts w:asciiTheme="minorHAnsi" w:hAnsiTheme="minorHAnsi" w:cstheme="minorHAnsi"/>
-          <w:b/>
-          <w:bCs/>
-        </w:rPr>
-        <w:t>Hypertuning</w:t>
-      </w:r>
-      <w:proofErr w:type="spellEnd"/>
+        <w:t>Decision Tree</w:t>
+      </w:r>
       <w:r>
         <w:rPr>
           <w:rFonts w:asciiTheme="minorHAnsi" w:hAnsiTheme="minorHAnsi" w:cstheme="minorHAnsi"/>
@@ -4810,35 +4822,300 @@
           <w:rFonts w:asciiTheme="minorHAnsi" w:hAnsiTheme="minorHAnsi" w:cstheme="minorHAnsi"/>
           <w:b/>
           <w:bCs/>
-        </w:rPr>
-      </w:pPr>
-      <w:r>
-        <w:rPr>
-          <w:rFonts w:asciiTheme="minorHAnsi" w:hAnsiTheme="minorHAnsi" w:cstheme="minorHAnsi"/>
-          <w:b/>
-          <w:bCs/>
+          <w:sz w:val="32"/>
+          <w:szCs w:val="32"/>
+        </w:rPr>
+      </w:pPr>
+      <w:r>
+        <w:rPr>
+          <w:rFonts w:asciiTheme="minorHAnsi" w:hAnsiTheme="minorHAnsi" w:cstheme="minorHAnsi"/>
+          <w:b/>
+          <w:bCs/>
+          <w:sz w:val="32"/>
+          <w:szCs w:val="32"/>
         </w:rPr>
         <w:lastRenderedPageBreak/>
-        <w:t>Decision Tree Classifier</w:t>
-      </w:r>
-      <w:r>
-        <w:rPr>
-          <w:rFonts w:asciiTheme="minorHAnsi" w:hAnsiTheme="minorHAnsi" w:cstheme="minorHAnsi"/>
-          <w:b/>
-          <w:bCs/>
-        </w:rPr>
-        <w:t xml:space="preserve"> After </w:t>
-      </w:r>
-      <w:proofErr w:type="spellStart"/>
-      <w:r>
-        <w:rPr>
-          <w:rFonts w:asciiTheme="minorHAnsi" w:hAnsiTheme="minorHAnsi" w:cstheme="minorHAnsi"/>
-          <w:b/>
-          <w:bCs/>
-        </w:rPr>
-        <w:t>Hypertuning</w:t>
-      </w:r>
-      <w:proofErr w:type="spellEnd"/>
+        <w:t>TESTING THE MODELS:</w:t>
+      </w:r>
+    </w:p>
+    <w:p>
+      <w:pPr>
+        <w:pStyle w:val="NormalWeb"/>
+        <w:numPr>
+          <w:ilvl w:val="0"/>
+          <w:numId w:val="25"/>
+        </w:numPr>
+        <w:rPr>
+          <w:rFonts w:asciiTheme="minorHAnsi" w:hAnsiTheme="minorHAnsi" w:cstheme="minorHAnsi"/>
+        </w:rPr>
+      </w:pPr>
+      <w:r>
+        <w:rPr>
+          <w:rFonts w:asciiTheme="minorHAnsi" w:hAnsiTheme="minorHAnsi" w:cstheme="minorHAnsi"/>
+        </w:rPr>
+        <w:t>Calls each of the model functions (logistic_regression, random_forest, xgboost, desicion_tree)</w:t>
+      </w:r>
+    </w:p>
+    <w:p>
+      <w:pPr>
+        <w:pStyle w:val="NormalWeb"/>
+        <w:numPr>
+          <w:ilvl w:val="0"/>
+          <w:numId w:val="25"/>
+        </w:numPr>
+        <w:rPr>
+          <w:rFonts w:asciiTheme="minorHAnsi" w:hAnsiTheme="minorHAnsi" w:cstheme="minorHAnsi"/>
+        </w:rPr>
+      </w:pPr>
+      <w:r>
+        <w:rPr>
+          <w:rFonts w:asciiTheme="minorHAnsi" w:hAnsiTheme="minorHAnsi" w:cstheme="minorHAnsi"/>
+        </w:rPr>
+        <w:t>Prints evaluation metrics (confusion matrix, classification report, F1 score) for comparison</w:t>
+      </w:r>
+    </w:p>
+    <w:p>
+      <w:pPr>
+        <w:pStyle w:val="NormalWeb"/>
+        <w:numPr>
+          <w:ilvl w:val="0"/>
+          <w:numId w:val="25"/>
+        </w:numPr>
+        <w:rPr>
+          <w:rFonts w:asciiTheme="minorHAnsi" w:hAnsiTheme="minorHAnsi" w:cstheme="minorHAnsi"/>
+          <w:b/>
+          <w:bCs/>
+        </w:rPr>
+      </w:pPr>
+      <w:r>
+        <w:rPr>
+          <w:rFonts w:asciiTheme="minorHAnsi" w:hAnsiTheme="minorHAnsi" w:cstheme="minorHAnsi"/>
+        </w:rPr>
+        <w:t>Returns all trained models for further use</w:t>
+      </w:r>
+    </w:p>
+    <w:p>
+      <w:pPr>
+        <w:pStyle w:val="NormalWeb"/>
+        <w:rPr>
+          <w:rFonts w:asciiTheme="minorHAnsi" w:hAnsiTheme="minorHAnsi" w:cstheme="minorHAnsi"/>
+          <w:b/>
+          <w:bCs/>
+        </w:rPr>
+      </w:pPr>
+      <w:r>
+        <w:rPr>
+          <w:rFonts w:asciiTheme="minorHAnsi" w:hAnsiTheme="minorHAnsi" w:cstheme="minorHAnsi"/>
+          <w:b/>
+          <w:bCs/>
+          <w:noProof/>
+        </w:rPr>
+        <w:drawing>
+          <wp:inline distT="0" distB="0" distL="0" distR="0" wp14:anchorId="2011B6B0" wp14:editId="629A341C">
+            <wp:extent cx="4420217" cy="1495634"/>
+            <wp:effectExtent l="0" t="0" r="0" b="9525"/>
+            <wp:docPr id="119075402" name="Picture 1"/>
+            <wp:cNvGraphicFramePr>
+              <a:graphicFrameLocks xmlns:a="http://schemas.openxmlformats.org/drawingml/2006/main" noChangeAspect="1"/>
+            </wp:cNvGraphicFramePr>
+            <a:graphic xmlns:a="http://schemas.openxmlformats.org/drawingml/2006/main">
+              <a:graphicData uri="http://schemas.openxmlformats.org/drawingml/2006/picture">
+                <pic:pic xmlns:pic="http://schemas.openxmlformats.org/drawingml/2006/picture">
+                  <pic:nvPicPr>
+                    <pic:cNvPr id="119075402" name=""/>
+                    <pic:cNvPicPr/>
+                  </pic:nvPicPr>
+                  <pic:blipFill>
+                    <a:blip r:embed="rId52"/>
+                    <a:stretch>
+                      <a:fillRect/>
+                    </a:stretch>
+                  </pic:blipFill>
+                  <pic:spPr>
+                    <a:xfrm>
+                      <a:off x="0" y="0"/>
+                      <a:ext cx="4420217" cy="1495634"/>
+                    </a:xfrm>
+                    <a:prstGeom prst="rect">
+                      <a:avLst/>
+                    </a:prstGeom>
+                  </pic:spPr>
+                </pic:pic>
+              </a:graphicData>
+            </a:graphic>
+          </wp:inline>
+        </w:drawing>
+      </w:r>
+    </w:p>
+    <w:p>
+      <w:pPr>
+        <w:pStyle w:val="NormalWeb"/>
+        <w:rPr>
+          <w:rFonts w:asciiTheme="minorHAnsi" w:hAnsiTheme="minorHAnsi" w:cstheme="minorHAnsi"/>
+          <w:b/>
+          <w:bCs/>
+        </w:rPr>
+      </w:pPr>
+      <w:r>
+        <w:rPr>
+          <w:rFonts w:asciiTheme="minorHAnsi" w:hAnsiTheme="minorHAnsi" w:cstheme="minorHAnsi"/>
+          <w:b/>
+          <w:bCs/>
+          <w:noProof/>
+        </w:rPr>
+        <w:drawing>
+          <wp:inline distT="0" distB="0" distL="0" distR="0" wp14:anchorId="50CDFC86" wp14:editId="095D7F2B">
+            <wp:extent cx="4043445" cy="3350032"/>
+            <wp:effectExtent l="0" t="0" r="0" b="3175"/>
+            <wp:docPr id="1234972777" name="Picture 1"/>
+            <wp:cNvGraphicFramePr>
+              <a:graphicFrameLocks xmlns:a="http://schemas.openxmlformats.org/drawingml/2006/main" noChangeAspect="1"/>
+            </wp:cNvGraphicFramePr>
+            <a:graphic xmlns:a="http://schemas.openxmlformats.org/drawingml/2006/main">
+              <a:graphicData uri="http://schemas.openxmlformats.org/drawingml/2006/picture">
+                <pic:pic xmlns:pic="http://schemas.openxmlformats.org/drawingml/2006/picture">
+                  <pic:nvPicPr>
+                    <pic:cNvPr id="1234972777" name=""/>
+                    <pic:cNvPicPr/>
+                  </pic:nvPicPr>
+                  <pic:blipFill>
+                    <a:blip r:embed="rId53"/>
+                    <a:stretch>
+                      <a:fillRect/>
+                    </a:stretch>
+                  </pic:blipFill>
+                  <pic:spPr>
+                    <a:xfrm>
+                      <a:off x="0" y="0"/>
+                      <a:ext cx="4086213" cy="3385465"/>
+                    </a:xfrm>
+                    <a:prstGeom prst="rect">
+                      <a:avLst/>
+                    </a:prstGeom>
+                  </pic:spPr>
+                </pic:pic>
+              </a:graphicData>
+            </a:graphic>
+          </wp:inline>
+        </w:drawing>
+      </w:r>
+      <w:r>
+        <w:rPr>
+          <w:rFonts w:asciiTheme="minorHAnsi" w:hAnsiTheme="minorHAnsi" w:cstheme="minorHAnsi"/>
+          <w:b/>
+          <w:bCs/>
+          <w:noProof/>
+        </w:rPr>
+        <w:drawing>
+          <wp:inline distT="0" distB="0" distL="0" distR="0" wp14:anchorId="62E449F8" wp14:editId="6AF69585">
+            <wp:extent cx="4017017" cy="1401445"/>
+            <wp:effectExtent l="0" t="0" r="2540" b="8255"/>
+            <wp:docPr id="694402454" name="Picture 1"/>
+            <wp:cNvGraphicFramePr>
+              <a:graphicFrameLocks xmlns:a="http://schemas.openxmlformats.org/drawingml/2006/main" noChangeAspect="1"/>
+            </wp:cNvGraphicFramePr>
+            <a:graphic xmlns:a="http://schemas.openxmlformats.org/drawingml/2006/main">
+              <a:graphicData uri="http://schemas.openxmlformats.org/drawingml/2006/picture">
+                <pic:pic xmlns:pic="http://schemas.openxmlformats.org/drawingml/2006/picture">
+                  <pic:nvPicPr>
+                    <pic:cNvPr id="694402454" name=""/>
+                    <pic:cNvPicPr/>
+                  </pic:nvPicPr>
+                  <pic:blipFill>
+                    <a:blip r:embed="rId54"/>
+                    <a:stretch>
+                      <a:fillRect/>
+                    </a:stretch>
+                  </pic:blipFill>
+                  <pic:spPr>
+                    <a:xfrm>
+                      <a:off x="0" y="0"/>
+                      <a:ext cx="4050280" cy="1413050"/>
+                    </a:xfrm>
+                    <a:prstGeom prst="rect">
+                      <a:avLst/>
+                    </a:prstGeom>
+                  </pic:spPr>
+                </pic:pic>
+              </a:graphicData>
+            </a:graphic>
+          </wp:inline>
+        </w:drawing>
+      </w:r>
+    </w:p>
+    <w:p>
+      <w:pPr>
+        <w:pStyle w:val="NormalWeb"/>
+        <w:rPr>
+          <w:rFonts w:asciiTheme="minorHAnsi" w:hAnsiTheme="minorHAnsi" w:cstheme="minorHAnsi"/>
+          <w:b/>
+          <w:bCs/>
+        </w:rPr>
+      </w:pPr>
+      <w:r>
+        <w:rPr>
+          <w:rFonts w:asciiTheme="minorHAnsi" w:hAnsiTheme="minorHAnsi" w:cstheme="minorHAnsi"/>
+          <w:b/>
+          <w:bCs/>
+          <w:noProof/>
+        </w:rPr>
+        <w:lastRenderedPageBreak/>
+        <w:drawing>
+          <wp:inline distT="0" distB="0" distL="0" distR="0" wp14:anchorId="10D2F4C6" wp14:editId="08050150">
+            <wp:extent cx="3515810" cy="3520440"/>
+            <wp:effectExtent l="0" t="0" r="8890" b="3810"/>
+            <wp:docPr id="1205474111" name="Picture 1"/>
+            <wp:cNvGraphicFramePr>
+              <a:graphicFrameLocks xmlns:a="http://schemas.openxmlformats.org/drawingml/2006/main" noChangeAspect="1"/>
+            </wp:cNvGraphicFramePr>
+            <a:graphic xmlns:a="http://schemas.openxmlformats.org/drawingml/2006/main">
+              <a:graphicData uri="http://schemas.openxmlformats.org/drawingml/2006/picture">
+                <pic:pic xmlns:pic="http://schemas.openxmlformats.org/drawingml/2006/picture">
+                  <pic:nvPicPr>
+                    <pic:cNvPr id="1205474111" name=""/>
+                    <pic:cNvPicPr/>
+                  </pic:nvPicPr>
+                  <pic:blipFill>
+                    <a:blip r:embed="rId55"/>
+                    <a:stretch>
+                      <a:fillRect/>
+                    </a:stretch>
+                  </pic:blipFill>
+                  <pic:spPr>
+                    <a:xfrm>
+                      <a:off x="0" y="0"/>
+                      <a:ext cx="3535864" cy="3540520"/>
+                    </a:xfrm>
+                    <a:prstGeom prst="rect">
+                      <a:avLst/>
+                    </a:prstGeom>
+                  </pic:spPr>
+                </pic:pic>
+              </a:graphicData>
+            </a:graphic>
+          </wp:inline>
+        </w:drawing>
+      </w:r>
+    </w:p>
+    <w:p>
+      <w:pPr>
+        <w:pStyle w:val="NormalWeb"/>
+        <w:rPr>
+          <w:rFonts w:asciiTheme="minorHAnsi" w:hAnsiTheme="minorHAnsi" w:cstheme="minorHAnsi"/>
+          <w:b/>
+          <w:bCs/>
+        </w:rPr>
+      </w:pPr>
+      <w:r>
+        <w:rPr>
+          <w:rFonts w:asciiTheme="minorHAnsi" w:hAnsiTheme="minorHAnsi" w:cstheme="minorHAnsi"/>
+          <w:b/>
+          <w:bCs/>
+          <w:sz w:val="32"/>
+          <w:szCs w:val="32"/>
+        </w:rPr>
+        <w:t>PERFORMANCE TESTING AND HYPERPARAMETER TUNING</w:t>
+      </w:r>
       <w:r>
         <w:rPr>
           <w:rFonts w:asciiTheme="minorHAnsi" w:hAnsiTheme="minorHAnsi" w:cstheme="minorHAnsi"/>
@@ -4876,8 +5153,8 @@
         </w:rPr>
         <w:drawing>
           <wp:inline distT="0" distB="0" distL="0" distR="0" wp14:anchorId="4E9A80DF" wp14:editId="5D0E20A9">
-            <wp:extent cx="4312512" cy="3517436"/>
-            <wp:effectExtent l="0" t="0" r="0" b="6985"/>
+            <wp:extent cx="4292600" cy="3332045"/>
+            <wp:effectExtent l="0" t="0" r="0" b="1905"/>
             <wp:docPr id="1661148885" name="Picture 1"/>
             <wp:cNvGraphicFramePr>
               <a:graphicFrameLocks xmlns:a="http://schemas.openxmlformats.org/drawingml/2006/main" noChangeAspect="1"/>
@@ -4890,7 +5167,7 @@
                     <pic:cNvPicPr/>
                   </pic:nvPicPr>
                   <pic:blipFill>
-                    <a:blip r:embed="rId52"/>
+                    <a:blip r:embed="rId56"/>
                     <a:stretch>
                       <a:fillRect/>
                     </a:stretch>
@@ -4898,7 +5175,7 @@
                   <pic:spPr>
                     <a:xfrm>
                       <a:off x="0" y="0"/>
-                      <a:ext cx="4378184" cy="3571001"/>
+                      <a:ext cx="4375785" cy="3396616"/>
                     </a:xfrm>
                     <a:prstGeom prst="rect">
                       <a:avLst/>
@@ -4923,6 +5200,7 @@
           <w:rFonts w:asciiTheme="minorHAnsi" w:hAnsiTheme="minorHAnsi" w:cstheme="minorHAnsi"/>
           <w:noProof/>
         </w:rPr>
+        <w:lastRenderedPageBreak/>
         <w:drawing>
           <wp:inline distT="0" distB="0" distL="0" distR="0" wp14:anchorId="2C83EB26" wp14:editId="70FCC836">
             <wp:extent cx="4312285" cy="3408857"/>
@@ -4939,7 +5217,7 @@
                     <pic:cNvPicPr/>
                   </pic:nvPicPr>
                   <pic:blipFill>
-                    <a:blip r:embed="rId53"/>
+                    <a:blip r:embed="rId57"/>
                     <a:stretch>
                       <a:fillRect/>
                     </a:stretch>
@@ -4967,6 +5245,60 @@
           <w:rFonts w:asciiTheme="minorHAnsi" w:hAnsiTheme="minorHAnsi" w:cstheme="minorHAnsi"/>
           <w:b/>
           <w:bCs/>
+        </w:rPr>
+      </w:pPr>
+      <w:r>
+        <w:rPr>
+          <w:rFonts w:asciiTheme="minorHAnsi" w:hAnsiTheme="minorHAnsi" w:cstheme="minorHAnsi"/>
+          <w:b/>
+          <w:bCs/>
+        </w:rPr>
+        <w:t>Best model</w:t>
+      </w:r>
+      <w:r>
+        <w:rPr>
+          <w:rFonts w:asciiTheme="minorHAnsi" w:hAnsiTheme="minorHAnsi" w:cstheme="minorHAnsi"/>
+          <w:b/>
+          <w:bCs/>
+        </w:rPr>
+        <w:t xml:space="preserve">: </w:t>
+      </w:r>
+      <w:r>
+        <w:rPr>
+          <w:rFonts w:asciiTheme="minorHAnsi" w:hAnsiTheme="minorHAnsi" w:cstheme="minorHAnsi"/>
+        </w:rPr>
+        <w:t>Hypertuned</w:t>
+      </w:r>
+      <w:r>
+        <w:rPr>
+          <w:rFonts w:asciiTheme="minorHAnsi" w:hAnsiTheme="minorHAnsi" w:cstheme="minorHAnsi"/>
+          <w:b/>
+          <w:bCs/>
+        </w:rPr>
+        <w:t xml:space="preserve"> </w:t>
+      </w:r>
+      <w:r>
+        <w:rPr>
+          <w:rFonts w:asciiTheme="minorHAnsi" w:hAnsiTheme="minorHAnsi" w:cstheme="minorHAnsi"/>
+        </w:rPr>
+        <w:t>Decision Tree with F1 score of 0.9995477159656264</w:t>
+      </w:r>
+      <w:r>
+        <w:rPr>
+          <w:rFonts w:asciiTheme="minorHAnsi" w:hAnsiTheme="minorHAnsi" w:cstheme="minorHAnsi"/>
+          <w:b/>
+          <w:bCs/>
+        </w:rPr>
+        <w:t xml:space="preserve"> </w:t>
+      </w:r>
+    </w:p>
+    <w:p>
+      <w:pPr>
+        <w:pStyle w:val="NormalWeb"/>
+        <w:rPr>
+          <w:rFonts w:asciiTheme="minorHAnsi" w:hAnsiTheme="minorHAnsi" w:cstheme="minorHAnsi"/>
+          <w:b/>
+          <w:bCs/>
           <w:sz w:val="32"/>
           <w:szCs w:val="32"/>
         </w:rPr>
@@ -4979,323 +5311,7 @@
           <w:sz w:val="32"/>
           <w:szCs w:val="32"/>
         </w:rPr>
-        <w:lastRenderedPageBreak/>
-        <w:t>COMPARE MODELS:</w:t>
-      </w:r>
-    </w:p>
-    <w:p>
-      <w:pPr>
-        <w:pStyle w:val="NormalWeb"/>
-        <w:numPr>
-          <w:ilvl w:val="0"/>
-          <w:numId w:val="25"/>
-        </w:numPr>
-        <w:rPr>
-          <w:rFonts w:asciiTheme="minorHAnsi" w:hAnsiTheme="minorHAnsi" w:cstheme="minorHAnsi"/>
-        </w:rPr>
-      </w:pPr>
-      <w:r>
-        <w:rPr>
-          <w:rFonts w:asciiTheme="minorHAnsi" w:hAnsiTheme="minorHAnsi" w:cstheme="minorHAnsi"/>
-        </w:rPr>
-        <w:t>Calls each of the model functions (logistic_regression, random_forest, xgboost, desicion_tree)</w:t>
-      </w:r>
-    </w:p>
-    <w:p>
-      <w:pPr>
-        <w:pStyle w:val="NormalWeb"/>
-        <w:numPr>
-          <w:ilvl w:val="0"/>
-          <w:numId w:val="25"/>
-        </w:numPr>
-        <w:rPr>
-          <w:rFonts w:asciiTheme="minorHAnsi" w:hAnsiTheme="minorHAnsi" w:cstheme="minorHAnsi"/>
-        </w:rPr>
-      </w:pPr>
-      <w:r>
-        <w:rPr>
-          <w:rFonts w:asciiTheme="minorHAnsi" w:hAnsiTheme="minorHAnsi" w:cstheme="minorHAnsi"/>
-        </w:rPr>
-        <w:t>Prints evaluation metrics (confusion matrix, classification report, F1 score) for comparison</w:t>
-      </w:r>
-    </w:p>
-    <w:p>
-      <w:pPr>
-        <w:pStyle w:val="NormalWeb"/>
-        <w:numPr>
-          <w:ilvl w:val="0"/>
-          <w:numId w:val="25"/>
-        </w:numPr>
-        <w:rPr>
-          <w:rFonts w:asciiTheme="minorHAnsi" w:hAnsiTheme="minorHAnsi" w:cstheme="minorHAnsi"/>
-          <w:b/>
-          <w:bCs/>
-        </w:rPr>
-      </w:pPr>
-      <w:r>
-        <w:rPr>
-          <w:rFonts w:asciiTheme="minorHAnsi" w:hAnsiTheme="minorHAnsi" w:cstheme="minorHAnsi"/>
-        </w:rPr>
-        <w:t>Returns all trained models for further use</w:t>
-      </w:r>
-    </w:p>
-    <w:p>
-      <w:pPr>
-        <w:pStyle w:val="NormalWeb"/>
-        <w:rPr>
-          <w:rFonts w:asciiTheme="minorHAnsi" w:hAnsiTheme="minorHAnsi" w:cstheme="minorHAnsi"/>
-          <w:b/>
-          <w:bCs/>
-        </w:rPr>
-      </w:pPr>
-      <w:r>
-        <w:rPr>
-          <w:rFonts w:asciiTheme="minorHAnsi" w:hAnsiTheme="minorHAnsi" w:cstheme="minorHAnsi"/>
-          <w:b/>
-          <w:bCs/>
-          <w:noProof/>
-        </w:rPr>
-        <w:drawing>
-          <wp:inline distT="0" distB="0" distL="0" distR="0" wp14:anchorId="43ACF7A1" wp14:editId="154F243E">
-            <wp:extent cx="4420217" cy="1495634"/>
-            <wp:effectExtent l="0" t="0" r="0" b="9525"/>
-            <wp:docPr id="119075402" name="Picture 1"/>
-            <wp:cNvGraphicFramePr>
-              <a:graphicFrameLocks xmlns:a="http://schemas.openxmlformats.org/drawingml/2006/main" noChangeAspect="1"/>
-            </wp:cNvGraphicFramePr>
-            <a:graphic xmlns:a="http://schemas.openxmlformats.org/drawingml/2006/main">
-              <a:graphicData uri="http://schemas.openxmlformats.org/drawingml/2006/picture">
-                <pic:pic xmlns:pic="http://schemas.openxmlformats.org/drawingml/2006/picture">
-                  <pic:nvPicPr>
-                    <pic:cNvPr id="119075402" name=""/>
-                    <pic:cNvPicPr/>
-                  </pic:nvPicPr>
-                  <pic:blipFill>
-                    <a:blip r:embed="rId54"/>
-                    <a:stretch>
-                      <a:fillRect/>
-                    </a:stretch>
-                  </pic:blipFill>
-                  <pic:spPr>
-                    <a:xfrm>
-                      <a:off x="0" y="0"/>
-                      <a:ext cx="4420217" cy="1495634"/>
-                    </a:xfrm>
-                    <a:prstGeom prst="rect">
-                      <a:avLst/>
-                    </a:prstGeom>
-                  </pic:spPr>
-                </pic:pic>
-              </a:graphicData>
-            </a:graphic>
-          </wp:inline>
-        </w:drawing>
-      </w:r>
-    </w:p>
-    <w:p>
-      <w:pPr>
-        <w:pStyle w:val="NormalWeb"/>
-        <w:rPr>
-          <w:rFonts w:asciiTheme="minorHAnsi" w:hAnsiTheme="minorHAnsi" w:cstheme="minorHAnsi"/>
-          <w:b/>
-          <w:bCs/>
-        </w:rPr>
-      </w:pPr>
-      <w:r>
-        <w:rPr>
-          <w:rFonts w:asciiTheme="minorHAnsi" w:hAnsiTheme="minorHAnsi" w:cstheme="minorHAnsi"/>
-          <w:b/>
-          <w:bCs/>
-          <w:noProof/>
-        </w:rPr>
-        <w:drawing>
-          <wp:inline distT="0" distB="0" distL="0" distR="0" wp14:anchorId="36AA40DF" wp14:editId="5F8033C3">
-            <wp:extent cx="4043445" cy="3350032"/>
-            <wp:effectExtent l="0" t="0" r="0" b="3175"/>
-            <wp:docPr id="1234972777" name="Picture 1"/>
-            <wp:cNvGraphicFramePr>
-              <a:graphicFrameLocks xmlns:a="http://schemas.openxmlformats.org/drawingml/2006/main" noChangeAspect="1"/>
-            </wp:cNvGraphicFramePr>
-            <a:graphic xmlns:a="http://schemas.openxmlformats.org/drawingml/2006/main">
-              <a:graphicData uri="http://schemas.openxmlformats.org/drawingml/2006/picture">
-                <pic:pic xmlns:pic="http://schemas.openxmlformats.org/drawingml/2006/picture">
-                  <pic:nvPicPr>
-                    <pic:cNvPr id="1234972777" name=""/>
-                    <pic:cNvPicPr/>
-                  </pic:nvPicPr>
-                  <pic:blipFill>
-                    <a:blip r:embed="rId55"/>
-                    <a:stretch>
-                      <a:fillRect/>
-                    </a:stretch>
-                  </pic:blipFill>
-                  <pic:spPr>
-                    <a:xfrm>
-                      <a:off x="0" y="0"/>
-                      <a:ext cx="4086213" cy="3385465"/>
-                    </a:xfrm>
-                    <a:prstGeom prst="rect">
-                      <a:avLst/>
-                    </a:prstGeom>
-                  </pic:spPr>
-                </pic:pic>
-              </a:graphicData>
-            </a:graphic>
-          </wp:inline>
-        </w:drawing>
-      </w:r>
-      <w:r>
-        <w:rPr>
-          <w:rFonts w:asciiTheme="minorHAnsi" w:hAnsiTheme="minorHAnsi" w:cstheme="minorHAnsi"/>
-          <w:b/>
-          <w:bCs/>
-          <w:noProof/>
-        </w:rPr>
-        <w:drawing>
-          <wp:inline distT="0" distB="0" distL="0" distR="0" wp14:anchorId="0A57DF6A" wp14:editId="488FAF45">
-            <wp:extent cx="4017017" cy="1401445"/>
-            <wp:effectExtent l="0" t="0" r="2540" b="8255"/>
-            <wp:docPr id="694402454" name="Picture 1"/>
-            <wp:cNvGraphicFramePr>
-              <a:graphicFrameLocks xmlns:a="http://schemas.openxmlformats.org/drawingml/2006/main" noChangeAspect="1"/>
-            </wp:cNvGraphicFramePr>
-            <a:graphic xmlns:a="http://schemas.openxmlformats.org/drawingml/2006/main">
-              <a:graphicData uri="http://schemas.openxmlformats.org/drawingml/2006/picture">
-                <pic:pic xmlns:pic="http://schemas.openxmlformats.org/drawingml/2006/picture">
-                  <pic:nvPicPr>
-                    <pic:cNvPr id="694402454" name=""/>
-                    <pic:cNvPicPr/>
-                  </pic:nvPicPr>
-                  <pic:blipFill>
-                    <a:blip r:embed="rId56"/>
-                    <a:stretch>
-                      <a:fillRect/>
-                    </a:stretch>
-                  </pic:blipFill>
-                  <pic:spPr>
-                    <a:xfrm>
-                      <a:off x="0" y="0"/>
-                      <a:ext cx="4050280" cy="1413050"/>
-                    </a:xfrm>
-                    <a:prstGeom prst="rect">
-                      <a:avLst/>
-                    </a:prstGeom>
-                  </pic:spPr>
-                </pic:pic>
-              </a:graphicData>
-            </a:graphic>
-          </wp:inline>
-        </w:drawing>
-      </w:r>
-    </w:p>
-    <w:p>
-      <w:pPr>
-        <w:pStyle w:val="NormalWeb"/>
-        <w:rPr>
-          <w:rFonts w:asciiTheme="minorHAnsi" w:hAnsiTheme="minorHAnsi" w:cstheme="minorHAnsi"/>
-          <w:b/>
-          <w:bCs/>
-        </w:rPr>
-      </w:pPr>
-      <w:r>
-        <w:rPr>
-          <w:rFonts w:asciiTheme="minorHAnsi" w:hAnsiTheme="minorHAnsi" w:cstheme="minorHAnsi"/>
-          <w:b/>
-          <w:bCs/>
-          <w:noProof/>
-        </w:rPr>
-        <w:lastRenderedPageBreak/>
-        <w:drawing>
-          <wp:inline distT="0" distB="0" distL="0" distR="0" wp14:anchorId="395EFC2C" wp14:editId="2E783EF9">
-            <wp:extent cx="4175584" cy="4181083"/>
-            <wp:effectExtent l="0" t="0" r="0" b="0"/>
-            <wp:docPr id="1205474111" name="Picture 1"/>
-            <wp:cNvGraphicFramePr>
-              <a:graphicFrameLocks xmlns:a="http://schemas.openxmlformats.org/drawingml/2006/main" noChangeAspect="1"/>
-            </wp:cNvGraphicFramePr>
-            <a:graphic xmlns:a="http://schemas.openxmlformats.org/drawingml/2006/main">
-              <a:graphicData uri="http://schemas.openxmlformats.org/drawingml/2006/picture">
-                <pic:pic xmlns:pic="http://schemas.openxmlformats.org/drawingml/2006/picture">
-                  <pic:nvPicPr>
-                    <pic:cNvPr id="1205474111" name=""/>
-                    <pic:cNvPicPr/>
-                  </pic:nvPicPr>
-                  <pic:blipFill>
-                    <a:blip r:embed="rId57"/>
-                    <a:stretch>
-                      <a:fillRect/>
-                    </a:stretch>
-                  </pic:blipFill>
-                  <pic:spPr>
-                    <a:xfrm>
-                      <a:off x="0" y="0"/>
-                      <a:ext cx="4195279" cy="4200804"/>
-                    </a:xfrm>
-                    <a:prstGeom prst="rect">
-                      <a:avLst/>
-                    </a:prstGeom>
-                  </pic:spPr>
-                </pic:pic>
-              </a:graphicData>
-            </a:graphic>
-          </wp:inline>
-        </w:drawing>
-      </w:r>
-    </w:p>
-    <w:p>
-      <w:pPr>
-        <w:pStyle w:val="NormalWeb"/>
-        <w:rPr>
-          <w:rFonts w:asciiTheme="minorHAnsi" w:hAnsiTheme="minorHAnsi" w:cstheme="minorHAnsi"/>
-          <w:b/>
-          <w:bCs/>
-        </w:rPr>
-      </w:pPr>
-      <w:r>
-        <w:rPr>
-          <w:rFonts w:asciiTheme="minorHAnsi" w:hAnsiTheme="minorHAnsi" w:cstheme="minorHAnsi"/>
-          <w:b/>
-          <w:bCs/>
-        </w:rPr>
-        <w:t>Best model</w:t>
-      </w:r>
-      <w:r>
-        <w:rPr>
-          <w:rFonts w:asciiTheme="minorHAnsi" w:hAnsiTheme="minorHAnsi" w:cstheme="minorHAnsi"/>
-          <w:b/>
-          <w:bCs/>
-        </w:rPr>
-        <w:t xml:space="preserve">: </w:t>
-      </w:r>
-      <w:proofErr w:type="spellStart"/>
-      <w:r>
-        <w:rPr>
-          <w:rFonts w:asciiTheme="minorHAnsi" w:hAnsiTheme="minorHAnsi" w:cstheme="minorHAnsi"/>
-        </w:rPr>
-        <w:t>Hypertuned</w:t>
-      </w:r>
-      <w:proofErr w:type="spellEnd"/>
-      <w:r>
-        <w:rPr>
-          <w:rFonts w:asciiTheme="minorHAnsi" w:hAnsiTheme="minorHAnsi" w:cstheme="minorHAnsi"/>
-          <w:b/>
-          <w:bCs/>
-        </w:rPr>
-        <w:t xml:space="preserve"> </w:t>
-      </w:r>
-      <w:r>
-        <w:rPr>
-          <w:rFonts w:asciiTheme="minorHAnsi" w:hAnsiTheme="minorHAnsi" w:cstheme="minorHAnsi"/>
-        </w:rPr>
-        <w:t>Decision Tree with F1 score of 0.9995477159656264</w:t>
-      </w:r>
-      <w:r>
-        <w:rPr>
-          <w:rFonts w:asciiTheme="minorHAnsi" w:hAnsiTheme="minorHAnsi" w:cstheme="minorHAnsi"/>
-          <w:b/>
-          <w:bCs/>
-        </w:rPr>
-        <w:tab/>
+        <w:t>MODEL DEPLOYMENT:</w:t>
       </w:r>
     </w:p>
     <w:p>
@@ -5317,7 +5333,27 @@
           <w:sz w:val="32"/>
           <w:szCs w:val="32"/>
         </w:rPr>
-        <w:t>SAVE THE MODEL:</w:t>
+        <w:t xml:space="preserve">SAVE THE </w:t>
+      </w:r>
+      <w:r>
+        <w:rPr>
+          <w:rFonts w:asciiTheme="minorHAnsi" w:hAnsiTheme="minorHAnsi" w:cstheme="minorHAnsi"/>
+          <w:b/>
+          <w:bCs/>
+          <w:sz w:val="32"/>
+          <w:szCs w:val="32"/>
+        </w:rPr>
+        <w:t xml:space="preserve">BEST </w:t>
+      </w:r>
+      <w:r>
+        <w:rPr>
+          <w:rFonts w:asciiTheme="minorHAnsi" w:hAnsiTheme="minorHAnsi" w:cstheme="minorHAnsi"/>
+          <w:b/>
+          <w:bCs/>
+          <w:sz w:val="32"/>
+          <w:szCs w:val="32"/>
+        </w:rPr>
+        <w:t>MODEL:</w:t>
       </w:r>
     </w:p>
     <w:p>
@@ -5392,7 +5428,37 @@
           <w:sz w:val="32"/>
           <w:szCs w:val="32"/>
         </w:rPr>
-        <w:t>APPLICATION BUILDING:</w:t>
+        <w:t>INTEGRAT</w:t>
+      </w:r>
+      <w:r>
+        <w:rPr>
+          <w:rFonts w:asciiTheme="minorHAnsi" w:hAnsiTheme="minorHAnsi" w:cstheme="minorHAnsi"/>
+          <w:b/>
+          <w:bCs/>
+          <w:sz w:val="32"/>
+          <w:szCs w:val="32"/>
+        </w:rPr>
+        <w:t>E</w:t>
+      </w:r>
+      <w:r>
+        <w:rPr>
+          <w:rFonts w:asciiTheme="minorHAnsi" w:hAnsiTheme="minorHAnsi" w:cstheme="minorHAnsi"/>
+          <w:b/>
+          <w:bCs/>
+          <w:sz w:val="32"/>
+          <w:szCs w:val="32"/>
+        </w:rPr>
+        <w:t xml:space="preserve"> WITH WEB FRAMEWORK</w:t>
+      </w:r>
+      <w:r>
+        <w:rPr>
+          <w:rFonts w:asciiTheme="minorHAnsi" w:hAnsiTheme="minorHAnsi" w:cstheme="minorHAnsi"/>
+          <w:b/>
+          <w:bCs/>
+          <w:sz w:val="32"/>
+          <w:szCs w:val="32"/>
+        </w:rPr>
+        <w:t>:</w:t>
       </w:r>
     </w:p>
     <w:p>
@@ -5476,6 +5542,14 @@
         <w:pStyle w:val="NormalWeb"/>
         <w:rPr>
           <w:rFonts w:asciiTheme="minorHAnsi" w:hAnsiTheme="minorHAnsi" w:cstheme="minorHAnsi"/>
+        </w:rPr>
+      </w:pPr>
+    </w:p>
+    <w:p>
+      <w:pPr>
+        <w:pStyle w:val="NormalWeb"/>
+        <w:rPr>
+          <w:rFonts w:asciiTheme="minorHAnsi" w:hAnsiTheme="minorHAnsi" w:cstheme="minorHAnsi"/>
           <w:b/>
           <w:bCs/>
           <w:sz w:val="28"/>
@@ -5644,24 +5718,36 @@
           <w:rFonts w:asciiTheme="minorHAnsi" w:hAnsiTheme="minorHAnsi" w:cstheme="minorHAnsi"/>
           <w:b/>
           <w:bCs/>
-        </w:rPr>
-        <w:t>Build</w:t>
-      </w:r>
-      <w:r>
-        <w:rPr>
-          <w:rFonts w:asciiTheme="minorHAnsi" w:hAnsiTheme="minorHAnsi" w:cstheme="minorHAnsi"/>
-          <w:b/>
-          <w:bCs/>
-        </w:rPr>
-        <w:t xml:space="preserve"> python</w:t>
-      </w:r>
-      <w:r>
-        <w:rPr>
-          <w:rFonts w:asciiTheme="minorHAnsi" w:hAnsiTheme="minorHAnsi" w:cstheme="minorHAnsi"/>
-          <w:b/>
-          <w:bCs/>
-        </w:rPr>
-        <w:t xml:space="preserve"> code(app.py)</w:t>
+          <w:sz w:val="28"/>
+          <w:szCs w:val="28"/>
+        </w:rPr>
+        <w:t>BUILD</w:t>
+      </w:r>
+      <w:r>
+        <w:rPr>
+          <w:rFonts w:asciiTheme="minorHAnsi" w:hAnsiTheme="minorHAnsi" w:cstheme="minorHAnsi"/>
+          <w:b/>
+          <w:bCs/>
+          <w:sz w:val="28"/>
+          <w:szCs w:val="28"/>
+        </w:rPr>
+        <w:t xml:space="preserve"> PYTHON CODE</w:t>
+      </w:r>
+      <w:r>
+        <w:rPr>
+          <w:rFonts w:asciiTheme="minorHAnsi" w:hAnsiTheme="minorHAnsi" w:cstheme="minorHAnsi"/>
+          <w:b/>
+          <w:bCs/>
+        </w:rPr>
+        <w:t xml:space="preserve"> </w:t>
+      </w:r>
+      <w:r>
+        <w:rPr>
+          <w:rFonts w:asciiTheme="minorHAnsi" w:hAnsiTheme="minorHAnsi" w:cstheme="minorHAnsi"/>
+          <w:b/>
+          <w:bCs/>
+        </w:rPr>
+        <w:t>(app.py)</w:t>
       </w:r>
     </w:p>
     <w:p>
@@ -6280,8 +6366,18 @@
           <w:rFonts w:asciiTheme="minorHAnsi" w:hAnsiTheme="minorHAnsi" w:cstheme="minorHAnsi"/>
           <w:b/>
           <w:bCs/>
-        </w:rPr>
-        <w:t>Run the web application:</w:t>
+          <w:sz w:val="28"/>
+          <w:szCs w:val="28"/>
+        </w:rPr>
+        <w:t>RUN THE WEB APPLICATION</w:t>
+      </w:r>
+      <w:r>
+        <w:rPr>
+          <w:rFonts w:asciiTheme="minorHAnsi" w:hAnsiTheme="minorHAnsi" w:cstheme="minorHAnsi"/>
+          <w:b/>
+          <w:bCs/>
+        </w:rPr>
+        <w:t>:</w:t>
       </w:r>
     </w:p>
     <w:p>
@@ -6961,6 +7057,8 @@
     <w:p>
       <w:pPr>
         <w:pStyle w:val="NormalWeb"/>
+      </w:pPr>
+      <w:r>
         <w:rPr>
           <w:rFonts w:asciiTheme="minorHAnsi" w:hAnsiTheme="minorHAnsi" w:cstheme="minorHAnsi"/>
           <w:b/>
@@ -6968,7 +7066,8 @@
           <w:sz w:val="28"/>
           <w:szCs w:val="28"/>
         </w:rPr>
-      </w:pPr>
+        <w:t>Project Demonstration</w:t>
+      </w:r>
       <w:r>
         <w:rPr>
           <w:rFonts w:asciiTheme="minorHAnsi" w:hAnsiTheme="minorHAnsi" w:cstheme="minorHAnsi"/>
@@ -6977,7 +7076,7 @@
           <w:sz w:val="28"/>
           <w:szCs w:val="28"/>
         </w:rPr>
-        <w:t xml:space="preserve">PROJECT DEMO: </w:t>
+        <w:t xml:space="preserve">: </w:t>
       </w:r>
       <w:hyperlink r:id="rId73" w:history="1">
         <w:r>
@@ -6989,7 +7088,7 @@
             <w:sz w:val="28"/>
             <w:szCs w:val="28"/>
           </w:rPr>
-          <w:t>https://youtu.be</w:t>
+          <w:t>https://youtu.be/U</w:t>
         </w:r>
         <w:r>
           <w:rPr>
@@ -7000,7 +7099,7 @@
             <w:sz w:val="28"/>
             <w:szCs w:val="28"/>
           </w:rPr>
-          <w:t>/</w:t>
+          <w:t>S</w:t>
         </w:r>
         <w:r>
           <w:rPr>
@@ -7011,7 +7110,42 @@
             <w:sz w:val="28"/>
             <w:szCs w:val="28"/>
           </w:rPr>
-          <w:t>U</w:t>
+          <w:t>YjwgcMiPQ</w:t>
+        </w:r>
+      </w:hyperlink>
+    </w:p>
+    <w:p>
+      <w:pPr>
+        <w:pStyle w:val="NormalWeb"/>
+        <w:rPr>
+          <w:rFonts w:asciiTheme="minorHAnsi" w:hAnsiTheme="minorHAnsi" w:cstheme="minorHAnsi"/>
+          <w:b/>
+          <w:bCs/>
+          <w:sz w:val="28"/>
+          <w:szCs w:val="28"/>
+        </w:rPr>
+      </w:pPr>
+      <w:r>
+        <w:rPr>
+          <w:rFonts w:asciiTheme="minorHAnsi" w:hAnsiTheme="minorHAnsi" w:cstheme="minorHAnsi"/>
+          <w:b/>
+          <w:bCs/>
+          <w:sz w:val="28"/>
+          <w:szCs w:val="28"/>
+        </w:rPr>
+        <w:t xml:space="preserve">GITHUB: </w:t>
+      </w:r>
+      <w:hyperlink r:id="rId74" w:history="1">
+        <w:r>
+          <w:rPr>
+            <w:rStyle w:val="Hyperlink"/>
+            <w:rFonts w:asciiTheme="minorHAnsi" w:hAnsiTheme="minorHAnsi" w:cstheme="minorHAnsi"/>
+            <w:b/>
+            <w:bCs/>
+            <w:sz w:val="28"/>
+            <w:szCs w:val="28"/>
+          </w:rPr>
+          <w:t>https://github.com/githubhe</w:t>
         </w:r>
         <w:r>
           <w:rPr>
@@ -7022,7 +7156,18 @@
             <w:sz w:val="28"/>
             <w:szCs w:val="28"/>
           </w:rPr>
-          <w:t>SYjwgcMiPQ</w:t>
+          <w:t>a</w:t>
+        </w:r>
+        <w:r>
+          <w:rPr>
+            <w:rStyle w:val="Hyperlink"/>
+            <w:rFonts w:asciiTheme="minorHAnsi" w:hAnsiTheme="minorHAnsi" w:cstheme="minorHAnsi"/>
+            <w:b/>
+            <w:bCs/>
+            <w:sz w:val="28"/>
+            <w:szCs w:val="28"/>
+          </w:rPr>
+          <w:t>ler/Credit_card_approval_prediction.git</w:t>
         </w:r>
       </w:hyperlink>
     </w:p>
@@ -12116,7 +12261,6 @@
   <w:style w:type="character" w:default="1" w:styleId="DefaultParagraphFont">
     <w:name w:val="Default Paragraph Font"/>
     <w:uiPriority w:val="1"/>
-    <w:semiHidden/>
     <w:unhideWhenUsed/>
   </w:style>
   <w:style w:type="table" w:default="1" w:styleId="TableNormal">

</xml_diff>